<commit_message>
split prior infection/colonization & added to subanalyses ref group "other antibiotic-pathogen combinations" + upload exports
</commit_message>
<xml_diff>
--- a/summarytable_cat_indicators.docx
+++ b/summarytable_cat_indicators.docx
@@ -2532,7 +2532,7 @@
               <w:start w:val="single" w:space="0" w:color="D3D3D3"/>
               <w:end w:val="single" w:space="0" w:color="D3D3D3"/>
             </w:tcBorders>
-            <w:shd w:val="clear" w:color="auto" w:fill="CCD9E9"/>
+            <w:shd w:val="clear" w:color="auto" w:fill="CBD8E8"/>
           </w:tcPr>
           <w:p>
             <w:pPr>
@@ -2546,55 +2546,55 @@
                 <w:sz w:val="20"/>
                 <w:color w:val="000000"/>
               </w:rPr>
-              <w:t xml:space="default">37</w:t>
-            </w:r>
-          </w:p>
-        </w:tc>
-        <w:tc>
-          <w:tcPr>
-            <w:tcBorders>
-              <w:top w:val="single" w:space="0" w:color="D3D3D3"/>
-              <w:bottom w:val="single" w:space="0" w:color="D3D3D3"/>
-              <w:start w:val="single" w:space="0" w:color="D3D3D3"/>
-              <w:end w:val="single" w:space="0" w:color="D3D3D3"/>
-            </w:tcBorders>
-          </w:tcPr>
-          <w:p>
-            <w:pPr>
-              <w:spacing w:before="0" w:after="60"/>
-              <w:keepNext/>
-              <w:jc w:val="end"/>
-            </w:pPr>
-            <w:r>
-              <w:rPr>
-                <w:rFonts w:ascii="Calibri" w:hAnsi="Calibri"/>
-                <w:sz w:val="20"/>
-              </w:rPr>
-              <w:t xml:space="default">2232</w:t>
-            </w:r>
-          </w:p>
-        </w:tc>
-        <w:tc>
-          <w:tcPr>
-            <w:tcBorders>
-              <w:top w:val="single" w:space="0" w:color="D3D3D3"/>
-              <w:bottom w:val="single" w:space="0" w:color="D3D3D3"/>
-              <w:start w:val="single" w:space="0" w:color="D3D3D3"/>
-              <w:end w:val="single" w:space="0" w:color="D3D3D3"/>
-            </w:tcBorders>
-          </w:tcPr>
-          <w:p>
-            <w:pPr>
-              <w:spacing w:before="0" w:after="60"/>
-              <w:keepNext/>
-              <w:jc w:val="end"/>
-            </w:pPr>
-            <w:r>
-              <w:rPr>
-                <w:rFonts w:ascii="Calibri" w:hAnsi="Calibri"/>
-                <w:sz w:val="20"/>
-              </w:rPr>
-              <w:t xml:space="default">4878</w:t>
+              <w:t xml:space="default">38</w:t>
+            </w:r>
+          </w:p>
+        </w:tc>
+        <w:tc>
+          <w:tcPr>
+            <w:tcBorders>
+              <w:top w:val="single" w:space="0" w:color="D3D3D3"/>
+              <w:bottom w:val="single" w:space="0" w:color="D3D3D3"/>
+              <w:start w:val="single" w:space="0" w:color="D3D3D3"/>
+              <w:end w:val="single" w:space="0" w:color="D3D3D3"/>
+            </w:tcBorders>
+          </w:tcPr>
+          <w:p>
+            <w:pPr>
+              <w:spacing w:before="0" w:after="60"/>
+              <w:keepNext/>
+              <w:jc w:val="end"/>
+            </w:pPr>
+            <w:r>
+              <w:rPr>
+                <w:rFonts w:ascii="Calibri" w:hAnsi="Calibri"/>
+                <w:sz w:val="20"/>
+              </w:rPr>
+              <w:t xml:space="default">2328</w:t>
+            </w:r>
+          </w:p>
+        </w:tc>
+        <w:tc>
+          <w:tcPr>
+            <w:tcBorders>
+              <w:top w:val="single" w:space="0" w:color="D3D3D3"/>
+              <w:bottom w:val="single" w:space="0" w:color="D3D3D3"/>
+              <w:start w:val="single" w:space="0" w:color="D3D3D3"/>
+              <w:end w:val="single" w:space="0" w:color="D3D3D3"/>
+            </w:tcBorders>
+          </w:tcPr>
+          <w:p>
+            <w:pPr>
+              <w:spacing w:before="0" w:after="60"/>
+              <w:keepNext/>
+              <w:jc w:val="end"/>
+            </w:pPr>
+            <w:r>
+              <w:rPr>
+                <w:rFonts w:ascii="Calibri" w:hAnsi="Calibri"/>
+                <w:sz w:val="20"/>
+              </w:rPr>
+              <w:t xml:space="default">5090</w:t>
             </w:r>
           </w:p>
         </w:tc>
@@ -2642,7 +2642,7 @@
                 <w:rFonts w:ascii="Calibri" w:hAnsi="Calibri"/>
                 <w:sz w:val="20"/>
               </w:rPr>
-              <w:t xml:space="default">9611</w:t>
+              <w:t xml:space="default">10105</w:t>
             </w:r>
           </w:p>
         </w:tc>
@@ -2805,7 +2805,7 @@
               <w:start w:val="single" w:space="0" w:color="D3D3D3"/>
               <w:end w:val="single" w:space="0" w:color="D3D3D3"/>
             </w:tcBorders>
-            <w:shd w:val="clear" w:color="auto" w:fill="EAEFF6"/>
+            <w:shd w:val="clear" w:color="auto" w:fill="E8EEF5"/>
           </w:tcPr>
           <w:p>
             <w:pPr>
@@ -2819,115 +2819,115 @@
                 <w:sz w:val="20"/>
                 <w:color w:val="000000"/>
               </w:rPr>
-              <w:t xml:space="default">16</w:t>
-            </w:r>
-          </w:p>
-        </w:tc>
-        <w:tc>
-          <w:tcPr>
-            <w:tcBorders>
-              <w:top w:val="single" w:space="0" w:color="D3D3D3"/>
-              <w:bottom w:val="single" w:space="0" w:color="D3D3D3"/>
-              <w:start w:val="single" w:space="0" w:color="D3D3D3"/>
-              <w:end w:val="single" w:space="0" w:color="D3D3D3"/>
-            </w:tcBorders>
-          </w:tcPr>
-          <w:p>
-            <w:pPr>
-              <w:spacing w:before="0" w:after="60"/>
-              <w:keepNext/>
-              <w:jc w:val="end"/>
-            </w:pPr>
-            <w:r>
-              <w:rPr>
-                <w:rFonts w:ascii="Calibri" w:hAnsi="Calibri"/>
-                <w:sz w:val="20"/>
-              </w:rPr>
-              <w:t xml:space="default">754</w:t>
-            </w:r>
-          </w:p>
-        </w:tc>
-        <w:tc>
-          <w:tcPr>
-            <w:tcBorders>
-              <w:top w:val="single" w:space="0" w:color="D3D3D3"/>
-              <w:bottom w:val="single" w:space="0" w:color="D3D3D3"/>
-              <w:start w:val="single" w:space="0" w:color="D3D3D3"/>
-              <w:end w:val="single" w:space="0" w:color="D3D3D3"/>
-            </w:tcBorders>
-          </w:tcPr>
-          <w:p>
-            <w:pPr>
-              <w:spacing w:before="0" w:after="60"/>
-              <w:keepNext/>
-              <w:jc w:val="end"/>
-            </w:pPr>
-            <w:r>
-              <w:rPr>
-                <w:rFonts w:ascii="Calibri" w:hAnsi="Calibri"/>
-                <w:sz w:val="20"/>
-              </w:rPr>
-              <w:t xml:space="default">2078</w:t>
-            </w:r>
-          </w:p>
-        </w:tc>
-        <w:tc>
-          <w:tcPr>
-            <w:tcBorders>
-              <w:top w:val="single" w:space="0" w:color="D3D3D3"/>
-              <w:bottom w:val="single" w:space="0" w:color="D3D3D3"/>
-              <w:start w:val="single" w:space="0" w:color="D3D3D3"/>
-              <w:end w:val="single" w:space="0" w:color="D3D3D3"/>
-            </w:tcBorders>
-          </w:tcPr>
-          <w:p>
-            <w:pPr>
-              <w:spacing w:before="0" w:after="60"/>
-              <w:keepNext/>
-              <w:jc w:val="end"/>
-            </w:pPr>
-            <w:r>
-              <w:rPr>
-                <w:rFonts w:ascii="Calibri" w:hAnsi="Calibri"/>
-                <w:sz w:val="20"/>
-              </w:rPr>
-              <w:t xml:space="default">1201</w:t>
-            </w:r>
-          </w:p>
-        </w:tc>
-        <w:tc>
-          <w:tcPr>
-            <w:tcBorders>
-              <w:top w:val="single" w:space="0" w:color="D3D3D3"/>
-              <w:bottom w:val="single" w:space="0" w:color="D3D3D3"/>
-              <w:start w:val="single" w:space="0" w:color="D3D3D3"/>
-              <w:end w:val="single" w:space="0" w:color="D3D3D3"/>
-            </w:tcBorders>
-          </w:tcPr>
-          <w:p>
-            <w:pPr>
-              <w:spacing w:before="0" w:after="60"/>
-              <w:keepNext/>
-              <w:jc w:val="end"/>
-            </w:pPr>
-            <w:r>
-              <w:rPr>
-                <w:rFonts w:ascii="Calibri" w:hAnsi="Calibri"/>
-                <w:sz w:val="20"/>
-              </w:rPr>
-              <w:t xml:space="default">5625</w:t>
-            </w:r>
-          </w:p>
-        </w:tc>
-        <w:tc>
-          <w:tcPr>
-            <w:tcBorders>
-              <w:top w:val="single" w:space="0" w:color="D3D3D3"/>
-              <w:bottom w:val="single" w:space="0" w:color="D3D3D3"/>
-              <w:start w:val="single" w:space="0" w:color="D3D3D3"/>
-              <w:end w:val="single" w:space="0" w:color="D3D3D3"/>
-            </w:tcBorders>
-            <w:shd w:val="clear" w:color="auto" w:fill="F8E7E3"/>
+              <w:t xml:space="default">17</w:t>
+            </w:r>
+          </w:p>
+        </w:tc>
+        <w:tc>
+          <w:tcPr>
+            <w:tcBorders>
+              <w:top w:val="single" w:space="0" w:color="D3D3D3"/>
+              <w:bottom w:val="single" w:space="0" w:color="D3D3D3"/>
+              <w:start w:val="single" w:space="0" w:color="D3D3D3"/>
+              <w:end w:val="single" w:space="0" w:color="D3D3D3"/>
+            </w:tcBorders>
+          </w:tcPr>
+          <w:p>
+            <w:pPr>
+              <w:spacing w:before="0" w:after="60"/>
+              <w:keepNext/>
+              <w:jc w:val="end"/>
+            </w:pPr>
+            <w:r>
+              <w:rPr>
+                <w:rFonts w:ascii="Calibri" w:hAnsi="Calibri"/>
+                <w:sz w:val="20"/>
+              </w:rPr>
+              <w:t xml:space="default">806</w:t>
+            </w:r>
+          </w:p>
+        </w:tc>
+        <w:tc>
+          <w:tcPr>
+            <w:tcBorders>
+              <w:top w:val="single" w:space="0" w:color="D3D3D3"/>
+              <w:bottom w:val="single" w:space="0" w:color="D3D3D3"/>
+              <w:start w:val="single" w:space="0" w:color="D3D3D3"/>
+              <w:end w:val="single" w:space="0" w:color="D3D3D3"/>
+            </w:tcBorders>
+          </w:tcPr>
+          <w:p>
+            <w:pPr>
+              <w:spacing w:before="0" w:after="60"/>
+              <w:keepNext/>
+              <w:jc w:val="end"/>
+            </w:pPr>
+            <w:r>
+              <w:rPr>
+                <w:rFonts w:ascii="Calibri" w:hAnsi="Calibri"/>
+                <w:sz w:val="20"/>
+              </w:rPr>
+              <w:t xml:space="default">2290</w:t>
+            </w:r>
+          </w:p>
+        </w:tc>
+        <w:tc>
+          <w:tcPr>
+            <w:tcBorders>
+              <w:top w:val="single" w:space="0" w:color="D3D3D3"/>
+              <w:bottom w:val="single" w:space="0" w:color="D3D3D3"/>
+              <w:start w:val="single" w:space="0" w:color="D3D3D3"/>
+              <w:end w:val="single" w:space="0" w:color="D3D3D3"/>
+            </w:tcBorders>
+          </w:tcPr>
+          <w:p>
+            <w:pPr>
+              <w:spacing w:before="0" w:after="60"/>
+              <w:keepNext/>
+              <w:jc w:val="end"/>
+            </w:pPr>
+            <w:r>
+              <w:rPr>
+                <w:rFonts w:ascii="Calibri" w:hAnsi="Calibri"/>
+                <w:sz w:val="20"/>
+              </w:rPr>
+              <w:t xml:space="default">1287</w:t>
+            </w:r>
+          </w:p>
+        </w:tc>
+        <w:tc>
+          <w:tcPr>
+            <w:tcBorders>
+              <w:top w:val="single" w:space="0" w:color="D3D3D3"/>
+              <w:bottom w:val="single" w:space="0" w:color="D3D3D3"/>
+              <w:start w:val="single" w:space="0" w:color="D3D3D3"/>
+              <w:end w:val="single" w:space="0" w:color="D3D3D3"/>
+            </w:tcBorders>
+          </w:tcPr>
+          <w:p>
+            <w:pPr>
+              <w:spacing w:before="0" w:after="60"/>
+              <w:keepNext/>
+              <w:jc w:val="end"/>
+            </w:pPr>
+            <w:r>
+              <w:rPr>
+                <w:rFonts w:ascii="Calibri" w:hAnsi="Calibri"/>
+                <w:sz w:val="20"/>
+              </w:rPr>
+              <w:t xml:space="default">6119</w:t>
+            </w:r>
+          </w:p>
+        </w:tc>
+        <w:tc>
+          <w:tcPr>
+            <w:tcBorders>
+              <w:top w:val="single" w:space="0" w:color="D3D3D3"/>
+              <w:bottom w:val="single" w:space="0" w:color="D3D3D3"/>
+              <w:start w:val="single" w:space="0" w:color="D3D3D3"/>
+              <w:end w:val="single" w:space="0" w:color="D3D3D3"/>
+            </w:tcBorders>
+            <w:shd w:val="clear" w:color="auto" w:fill="F9EAE6"/>
           </w:tcPr>
           <w:p>
             <w:pPr>
@@ -2941,31 +2941,31 @@
                 <w:sz w:val="20"/>
                 <w:color w:val="000000"/>
               </w:rPr>
-              <w:t xml:space="default">2.20</w:t>
-            </w:r>
-          </w:p>
-        </w:tc>
-        <w:tc>
-          <w:tcPr>
-            <w:tcBorders>
-              <w:top w:val="single" w:space="0" w:color="D3D3D3"/>
-              <w:bottom w:val="single" w:space="0" w:color="D3D3D3"/>
-              <w:start w:val="single" w:space="0" w:color="D3D3D3"/>
-              <w:end w:val="single" w:space="0" w:color="D3D3D3"/>
-            </w:tcBorders>
-          </w:tcPr>
-          <w:p>
-            <w:pPr>
-              <w:spacing w:before="0" w:after="60"/>
-              <w:keepNext/>
-              <w:jc w:val="end"/>
-            </w:pPr>
-            <w:r>
-              <w:rPr>
-                <w:rFonts w:ascii="Calibri" w:hAnsi="Calibri"/>
-                <w:sz w:val="20"/>
-              </w:rPr>
-              <w:t xml:space="default">1.69</w:t>
+              <w:t xml:space="default">2.04</w:t>
+            </w:r>
+          </w:p>
+        </w:tc>
+        <w:tc>
+          <w:tcPr>
+            <w:tcBorders>
+              <w:top w:val="single" w:space="0" w:color="D3D3D3"/>
+              <w:bottom w:val="single" w:space="0" w:color="D3D3D3"/>
+              <w:start w:val="single" w:space="0" w:color="D3D3D3"/>
+              <w:end w:val="single" w:space="0" w:color="D3D3D3"/>
+            </w:tcBorders>
+          </w:tcPr>
+          <w:p>
+            <w:pPr>
+              <w:spacing w:before="0" w:after="60"/>
+              <w:keepNext/>
+              <w:jc w:val="end"/>
+            </w:pPr>
+            <w:r>
+              <w:rPr>
+                <w:rFonts w:ascii="Calibri" w:hAnsi="Calibri"/>
+                <w:sz w:val="20"/>
+              </w:rPr>
+              <w:t xml:space="default">1.67</w:t>
             </w:r>
           </w:p>
         </w:tc>
@@ -10176,7 +10176,7 @@
               <w:start w:val="single" w:space="0" w:color="D3D3D3"/>
               <w:end w:val="single" w:space="0" w:color="D3D3D3"/>
             </w:tcBorders>
-            <w:shd w:val="clear" w:color="auto" w:fill="C2D2E5"/>
+            <w:shd w:val="clear" w:color="auto" w:fill="C1D1E4"/>
           </w:tcPr>
           <w:p>
             <w:pPr>
@@ -10190,115 +10190,115 @@
                 <w:sz w:val="20"/>
                 <w:color w:val="000000"/>
               </w:rPr>
-              <w:t xml:space="default">44</w:t>
-            </w:r>
-          </w:p>
-        </w:tc>
-        <w:tc>
-          <w:tcPr>
-            <w:tcBorders>
-              <w:top w:val="single" w:space="0" w:color="D3D3D3"/>
-              <w:bottom w:val="single" w:space="0" w:color="D3D3D3"/>
-              <w:start w:val="single" w:space="0" w:color="D3D3D3"/>
-              <w:end w:val="single" w:space="0" w:color="D3D3D3"/>
-            </w:tcBorders>
-          </w:tcPr>
-          <w:p>
-            <w:pPr>
-              <w:spacing w:before="0" w:after="60"/>
-              <w:keepNext/>
-              <w:jc w:val="end"/>
-            </w:pPr>
-            <w:r>
-              <w:rPr>
-                <w:rFonts w:ascii="Calibri" w:hAnsi="Calibri"/>
-                <w:sz w:val="20"/>
-              </w:rPr>
-              <w:t xml:space="default">3045</w:t>
-            </w:r>
-          </w:p>
-        </w:tc>
-        <w:tc>
-          <w:tcPr>
-            <w:tcBorders>
-              <w:top w:val="single" w:space="0" w:color="D3D3D3"/>
-              <w:bottom w:val="single" w:space="0" w:color="D3D3D3"/>
-              <w:start w:val="single" w:space="0" w:color="D3D3D3"/>
-              <w:end w:val="single" w:space="0" w:color="D3D3D3"/>
-            </w:tcBorders>
-          </w:tcPr>
-          <w:p>
-            <w:pPr>
-              <w:spacing w:before="0" w:after="60"/>
-              <w:keepNext/>
-              <w:jc w:val="end"/>
-            </w:pPr>
-            <w:r>
-              <w:rPr>
-                <w:rFonts w:ascii="Calibri" w:hAnsi="Calibri"/>
-                <w:sz w:val="20"/>
-              </w:rPr>
-              <w:t xml:space="default">10207</w:t>
-            </w:r>
-          </w:p>
-        </w:tc>
-        <w:tc>
-          <w:tcPr>
-            <w:tcBorders>
-              <w:top w:val="single" w:space="0" w:color="D3D3D3"/>
-              <w:bottom w:val="single" w:space="0" w:color="D3D3D3"/>
-              <w:start w:val="single" w:space="0" w:color="D3D3D3"/>
-              <w:end w:val="single" w:space="0" w:color="D3D3D3"/>
-            </w:tcBorders>
-          </w:tcPr>
-          <w:p>
-            <w:pPr>
-              <w:spacing w:before="0" w:after="60"/>
-              <w:keepNext/>
-              <w:jc w:val="end"/>
-            </w:pPr>
-            <w:r>
-              <w:rPr>
-                <w:rFonts w:ascii="Calibri" w:hAnsi="Calibri"/>
-                <w:sz w:val="20"/>
-              </w:rPr>
-              <w:t xml:space="default">3577</w:t>
-            </w:r>
-          </w:p>
-        </w:tc>
-        <w:tc>
-          <w:tcPr>
-            <w:tcBorders>
-              <w:top w:val="single" w:space="0" w:color="D3D3D3"/>
-              <w:bottom w:val="single" w:space="0" w:color="D3D3D3"/>
-              <w:start w:val="single" w:space="0" w:color="D3D3D3"/>
-              <w:end w:val="single" w:space="0" w:color="D3D3D3"/>
-            </w:tcBorders>
-          </w:tcPr>
-          <w:p>
-            <w:pPr>
-              <w:spacing w:before="0" w:after="60"/>
-              <w:keepNext/>
-              <w:jc w:val="end"/>
-            </w:pPr>
-            <w:r>
-              <w:rPr>
-                <w:rFonts w:ascii="Calibri" w:hAnsi="Calibri"/>
-                <w:sz w:val="20"/>
-              </w:rPr>
-              <w:t xml:space="default">18920</w:t>
-            </w:r>
-          </w:p>
-        </w:tc>
-        <w:tc>
-          <w:tcPr>
-            <w:tcBorders>
-              <w:top w:val="single" w:space="0" w:color="D3D3D3"/>
-              <w:bottom w:val="single" w:space="0" w:color="D3D3D3"/>
-              <w:start w:val="single" w:space="0" w:color="D3D3D3"/>
-              <w:end w:val="single" w:space="0" w:color="D3D3D3"/>
-            </w:tcBorders>
-            <w:shd w:val="clear" w:color="auto" w:fill="F4DAD3"/>
+              <w:t xml:space="default">45</w:t>
+            </w:r>
+          </w:p>
+        </w:tc>
+        <w:tc>
+          <w:tcPr>
+            <w:tcBorders>
+              <w:top w:val="single" w:space="0" w:color="D3D3D3"/>
+              <w:bottom w:val="single" w:space="0" w:color="D3D3D3"/>
+              <w:start w:val="single" w:space="0" w:color="D3D3D3"/>
+              <w:end w:val="single" w:space="0" w:color="D3D3D3"/>
+            </w:tcBorders>
+          </w:tcPr>
+          <w:p>
+            <w:pPr>
+              <w:spacing w:before="0" w:after="60"/>
+              <w:keepNext/>
+              <w:jc w:val="end"/>
+            </w:pPr>
+            <w:r>
+              <w:rPr>
+                <w:rFonts w:ascii="Calibri" w:hAnsi="Calibri"/>
+                <w:sz w:val="20"/>
+              </w:rPr>
+              <w:t xml:space="default">3103</w:t>
+            </w:r>
+          </w:p>
+        </w:tc>
+        <w:tc>
+          <w:tcPr>
+            <w:tcBorders>
+              <w:top w:val="single" w:space="0" w:color="D3D3D3"/>
+              <w:bottom w:val="single" w:space="0" w:color="D3D3D3"/>
+              <w:start w:val="single" w:space="0" w:color="D3D3D3"/>
+              <w:end w:val="single" w:space="0" w:color="D3D3D3"/>
+            </w:tcBorders>
+          </w:tcPr>
+          <w:p>
+            <w:pPr>
+              <w:spacing w:before="0" w:after="60"/>
+              <w:keepNext/>
+              <w:jc w:val="end"/>
+            </w:pPr>
+            <w:r>
+              <w:rPr>
+                <w:rFonts w:ascii="Calibri" w:hAnsi="Calibri"/>
+                <w:sz w:val="20"/>
+              </w:rPr>
+              <w:t xml:space="default">10419</w:t>
+            </w:r>
+          </w:p>
+        </w:tc>
+        <w:tc>
+          <w:tcPr>
+            <w:tcBorders>
+              <w:top w:val="single" w:space="0" w:color="D3D3D3"/>
+              <w:bottom w:val="single" w:space="0" w:color="D3D3D3"/>
+              <w:start w:val="single" w:space="0" w:color="D3D3D3"/>
+              <w:end w:val="single" w:space="0" w:color="D3D3D3"/>
+            </w:tcBorders>
+          </w:tcPr>
+          <w:p>
+            <w:pPr>
+              <w:spacing w:before="0" w:after="60"/>
+              <w:keepNext/>
+              <w:jc w:val="end"/>
+            </w:pPr>
+            <w:r>
+              <w:rPr>
+                <w:rFonts w:ascii="Calibri" w:hAnsi="Calibri"/>
+                <w:sz w:val="20"/>
+              </w:rPr>
+              <w:t xml:space="default">3659</w:t>
+            </w:r>
+          </w:p>
+        </w:tc>
+        <w:tc>
+          <w:tcPr>
+            <w:tcBorders>
+              <w:top w:val="single" w:space="0" w:color="D3D3D3"/>
+              <w:bottom w:val="single" w:space="0" w:color="D3D3D3"/>
+              <w:start w:val="single" w:space="0" w:color="D3D3D3"/>
+              <w:end w:val="single" w:space="0" w:color="D3D3D3"/>
+            </w:tcBorders>
+          </w:tcPr>
+          <w:p>
+            <w:pPr>
+              <w:spacing w:before="0" w:after="60"/>
+              <w:keepNext/>
+              <w:jc w:val="end"/>
+            </w:pPr>
+            <w:r>
+              <w:rPr>
+                <w:rFonts w:ascii="Calibri" w:hAnsi="Calibri"/>
+                <w:sz w:val="20"/>
+              </w:rPr>
+              <w:t xml:space="default">19414</w:t>
+            </w:r>
+          </w:p>
+        </w:tc>
+        <w:tc>
+          <w:tcPr>
+            <w:tcBorders>
+              <w:top w:val="single" w:space="0" w:color="D3D3D3"/>
+              <w:bottom w:val="single" w:space="0" w:color="D3D3D3"/>
+              <w:start w:val="single" w:space="0" w:color="D3D3D3"/>
+              <w:end w:val="single" w:space="0" w:color="D3D3D3"/>
+            </w:tcBorders>
+            <w:shd w:val="clear" w:color="auto" w:fill="F4DAD4"/>
           </w:tcPr>
           <w:p>
             <w:pPr>
@@ -10312,55 +10312,55 @@
                 <w:sz w:val="20"/>
                 <w:color w:val="000000"/>
               </w:rPr>
-              <w:t xml:space="default">2.86</w:t>
-            </w:r>
-          </w:p>
-        </w:tc>
-        <w:tc>
-          <w:tcPr>
-            <w:tcBorders>
-              <w:top w:val="single" w:space="0" w:color="D3D3D3"/>
-              <w:bottom w:val="single" w:space="0" w:color="D3D3D3"/>
-              <w:start w:val="single" w:space="0" w:color="D3D3D3"/>
-              <w:end w:val="single" w:space="0" w:color="D3D3D3"/>
-            </w:tcBorders>
-          </w:tcPr>
-          <w:p>
-            <w:pPr>
-              <w:spacing w:before="0" w:after="60"/>
-              <w:keepNext/>
-              <w:jc w:val="end"/>
-            </w:pPr>
-            <w:r>
-              <w:rPr>
-                <w:rFonts w:ascii="Calibri" w:hAnsi="Calibri"/>
-                <w:sz w:val="20"/>
-              </w:rPr>
-              <w:t xml:space="default">1.94</w:t>
-            </w:r>
-          </w:p>
-        </w:tc>
-        <w:tc>
-          <w:tcPr>
-            <w:tcBorders>
-              <w:top w:val="single" w:space="0" w:color="D3D3D3"/>
-              <w:bottom w:val="single" w:space="0" w:color="D3D3D3"/>
-              <w:start w:val="single" w:space="0" w:color="D3D3D3"/>
-              <w:end w:val="single" w:space="0" w:color="D3D3D3"/>
-            </w:tcBorders>
-          </w:tcPr>
-          <w:p>
-            <w:pPr>
-              <w:spacing w:before="0" w:after="60"/>
-              <w:keepNext/>
-              <w:jc w:val="end"/>
-            </w:pPr>
-            <w:r>
-              <w:rPr>
-                <w:rFonts w:ascii="Calibri" w:hAnsi="Calibri"/>
-                <w:sz w:val="20"/>
-              </w:rPr>
-              <w:t xml:space="default">5.04</w:t>
+              <w:t xml:space="default">2.84</w:t>
+            </w:r>
+          </w:p>
+        </w:tc>
+        <w:tc>
+          <w:tcPr>
+            <w:tcBorders>
+              <w:top w:val="single" w:space="0" w:color="D3D3D3"/>
+              <w:bottom w:val="single" w:space="0" w:color="D3D3D3"/>
+              <w:start w:val="single" w:space="0" w:color="D3D3D3"/>
+              <w:end w:val="single" w:space="0" w:color="D3D3D3"/>
+            </w:tcBorders>
+          </w:tcPr>
+          <w:p>
+            <w:pPr>
+              <w:spacing w:before="0" w:after="60"/>
+              <w:keepNext/>
+              <w:jc w:val="end"/>
+            </w:pPr>
+            <w:r>
+              <w:rPr>
+                <w:rFonts w:ascii="Calibri" w:hAnsi="Calibri"/>
+                <w:sz w:val="20"/>
+              </w:rPr>
+              <w:t xml:space="default">1.93</w:t>
+            </w:r>
+          </w:p>
+        </w:tc>
+        <w:tc>
+          <w:tcPr>
+            <w:tcBorders>
+              <w:top w:val="single" w:space="0" w:color="D3D3D3"/>
+              <w:bottom w:val="single" w:space="0" w:color="D3D3D3"/>
+              <w:start w:val="single" w:space="0" w:color="D3D3D3"/>
+              <w:end w:val="single" w:space="0" w:color="D3D3D3"/>
+            </w:tcBorders>
+          </w:tcPr>
+          <w:p>
+            <w:pPr>
+              <w:spacing w:before="0" w:after="60"/>
+              <w:keepNext/>
+              <w:jc w:val="end"/>
+            </w:pPr>
+            <w:r>
+              <w:rPr>
+                <w:rFonts w:ascii="Calibri" w:hAnsi="Calibri"/>
+                <w:sz w:val="20"/>
+              </w:rPr>
+              <w:t xml:space="default">4.94</w:t>
             </w:r>
           </w:p>
         </w:tc>
@@ -15600,7 +15600,7 @@
                 <w:rFonts w:ascii="Calibri" w:hAnsi="Calibri"/>
                 <w:sz w:val="20"/>
               </w:rPr>
-              <w:t xml:space="default">Prior colonization or infection</w:t>
+              <w:t xml:space="default">Prior colonization</w:t>
             </w:r>
           </w:p>
         </w:tc>
@@ -15636,7 +15636,7 @@
               <w:start w:val="single" w:space="0" w:color="D3D3D3"/>
               <w:end w:val="single" w:space="0" w:color="D3D3D3"/>
             </w:tcBorders>
-            <w:shd w:val="clear" w:color="auto" w:fill="D9E2EF"/>
+            <w:shd w:val="clear" w:color="auto" w:fill="EBF0F6"/>
           </w:tcPr>
           <w:p>
             <w:pPr>
@@ -15650,115 +15650,115 @@
                 <w:sz w:val="20"/>
                 <w:color w:val="000000"/>
               </w:rPr>
-              <w:t xml:space="default">28</w:t>
-            </w:r>
-          </w:p>
-        </w:tc>
-        <w:tc>
-          <w:tcPr>
-            <w:tcBorders>
-              <w:top w:val="single" w:space="0" w:color="D3D3D3"/>
-              <w:bottom w:val="single" w:space="0" w:color="D3D3D3"/>
-              <w:start w:val="single" w:space="0" w:color="D3D3D3"/>
-              <w:end w:val="single" w:space="0" w:color="D3D3D3"/>
-            </w:tcBorders>
-          </w:tcPr>
-          <w:p>
-            <w:pPr>
-              <w:spacing w:before="0" w:after="60"/>
-              <w:keepNext/>
-              <w:jc w:val="end"/>
-            </w:pPr>
-            <w:r>
-              <w:rPr>
-                <w:rFonts w:ascii="Calibri" w:hAnsi="Calibri"/>
-                <w:sz w:val="20"/>
-              </w:rPr>
-              <w:t xml:space="default">1276</w:t>
-            </w:r>
-          </w:p>
-        </w:tc>
-        <w:tc>
-          <w:tcPr>
-            <w:tcBorders>
-              <w:top w:val="single" w:space="0" w:color="D3D3D3"/>
-              <w:bottom w:val="single" w:space="0" w:color="D3D3D3"/>
-              <w:start w:val="single" w:space="0" w:color="D3D3D3"/>
-              <w:end w:val="single" w:space="0" w:color="D3D3D3"/>
-            </w:tcBorders>
-          </w:tcPr>
-          <w:p>
-            <w:pPr>
-              <w:spacing w:before="0" w:after="60"/>
-              <w:keepNext/>
-              <w:jc w:val="end"/>
-            </w:pPr>
-            <w:r>
-              <w:rPr>
-                <w:rFonts w:ascii="Calibri" w:hAnsi="Calibri"/>
-                <w:sz w:val="20"/>
-              </w:rPr>
-              <w:t xml:space="default">5880</w:t>
-            </w:r>
-          </w:p>
-        </w:tc>
-        <w:tc>
-          <w:tcPr>
-            <w:tcBorders>
-              <w:top w:val="single" w:space="0" w:color="D3D3D3"/>
-              <w:bottom w:val="single" w:space="0" w:color="D3D3D3"/>
-              <w:start w:val="single" w:space="0" w:color="D3D3D3"/>
-              <w:end w:val="single" w:space="0" w:color="D3D3D3"/>
-            </w:tcBorders>
-          </w:tcPr>
-          <w:p>
-            <w:pPr>
-              <w:spacing w:before="0" w:after="60"/>
-              <w:keepNext/>
-              <w:jc w:val="end"/>
-            </w:pPr>
-            <w:r>
-              <w:rPr>
-                <w:rFonts w:ascii="Calibri" w:hAnsi="Calibri"/>
-                <w:sz w:val="20"/>
-              </w:rPr>
-              <w:t xml:space="default">3019</w:t>
-            </w:r>
-          </w:p>
-        </w:tc>
-        <w:tc>
-          <w:tcPr>
-            <w:tcBorders>
-              <w:top w:val="single" w:space="0" w:color="D3D3D3"/>
-              <w:bottom w:val="single" w:space="0" w:color="D3D3D3"/>
-              <w:start w:val="single" w:space="0" w:color="D3D3D3"/>
-              <w:end w:val="single" w:space="0" w:color="D3D3D3"/>
-            </w:tcBorders>
-          </w:tcPr>
-          <w:p>
-            <w:pPr>
-              <w:spacing w:before="0" w:after="60"/>
-              <w:keepNext/>
-              <w:jc w:val="end"/>
-            </w:pPr>
-            <w:r>
-              <w:rPr>
-                <w:rFonts w:ascii="Calibri" w:hAnsi="Calibri"/>
-                <w:sz w:val="20"/>
-              </w:rPr>
-              <w:t xml:space="default">38251</w:t>
-            </w:r>
-          </w:p>
-        </w:tc>
-        <w:tc>
-          <w:tcPr>
-            <w:tcBorders>
-              <w:top w:val="single" w:space="0" w:color="D3D3D3"/>
-              <w:bottom w:val="single" w:space="0" w:color="D3D3D3"/>
-              <w:start w:val="single" w:space="0" w:color="D3D3D3"/>
-              <w:end w:val="single" w:space="0" w:color="D3D3D3"/>
-            </w:tcBorders>
-            <w:shd w:val="clear" w:color="auto" w:fill="E8BCB1"/>
+              <w:t xml:space="default">15</w:t>
+            </w:r>
+          </w:p>
+        </w:tc>
+        <w:tc>
+          <w:tcPr>
+            <w:tcBorders>
+              <w:top w:val="single" w:space="0" w:color="D3D3D3"/>
+              <w:bottom w:val="single" w:space="0" w:color="D3D3D3"/>
+              <w:start w:val="single" w:space="0" w:color="D3D3D3"/>
+              <w:end w:val="single" w:space="0" w:color="D3D3D3"/>
+            </w:tcBorders>
+          </w:tcPr>
+          <w:p>
+            <w:pPr>
+              <w:spacing w:before="0" w:after="60"/>
+              <w:keepNext/>
+              <w:jc w:val="end"/>
+            </w:pPr>
+            <w:r>
+              <w:rPr>
+                <w:rFonts w:ascii="Calibri" w:hAnsi="Calibri"/>
+                <w:sz w:val="20"/>
+              </w:rPr>
+              <w:t xml:space="default">445</w:t>
+            </w:r>
+          </w:p>
+        </w:tc>
+        <w:tc>
+          <w:tcPr>
+            <w:tcBorders>
+              <w:top w:val="single" w:space="0" w:color="D3D3D3"/>
+              <w:bottom w:val="single" w:space="0" w:color="D3D3D3"/>
+              <w:start w:val="single" w:space="0" w:color="D3D3D3"/>
+              <w:end w:val="single" w:space="0" w:color="D3D3D3"/>
+            </w:tcBorders>
+          </w:tcPr>
+          <w:p>
+            <w:pPr>
+              <w:spacing w:before="0" w:after="60"/>
+              <w:keepNext/>
+              <w:jc w:val="end"/>
+            </w:pPr>
+            <w:r>
+              <w:rPr>
+                <w:rFonts w:ascii="Calibri" w:hAnsi="Calibri"/>
+                <w:sz w:val="20"/>
+              </w:rPr>
+              <w:t xml:space="default">1427</w:t>
+            </w:r>
+          </w:p>
+        </w:tc>
+        <w:tc>
+          <w:tcPr>
+            <w:tcBorders>
+              <w:top w:val="single" w:space="0" w:color="D3D3D3"/>
+              <w:bottom w:val="single" w:space="0" w:color="D3D3D3"/>
+              <w:start w:val="single" w:space="0" w:color="D3D3D3"/>
+              <w:end w:val="single" w:space="0" w:color="D3D3D3"/>
+            </w:tcBorders>
+          </w:tcPr>
+          <w:p>
+            <w:pPr>
+              <w:spacing w:before="0" w:after="60"/>
+              <w:keepNext/>
+              <w:jc w:val="end"/>
+            </w:pPr>
+            <w:r>
+              <w:rPr>
+                <w:rFonts w:ascii="Calibri" w:hAnsi="Calibri"/>
+                <w:sz w:val="20"/>
+              </w:rPr>
+              <w:t xml:space="default">449</w:t>
+            </w:r>
+          </w:p>
+        </w:tc>
+        <w:tc>
+          <w:tcPr>
+            <w:tcBorders>
+              <w:top w:val="single" w:space="0" w:color="D3D3D3"/>
+              <w:bottom w:val="single" w:space="0" w:color="D3D3D3"/>
+              <w:start w:val="single" w:space="0" w:color="D3D3D3"/>
+              <w:end w:val="single" w:space="0" w:color="D3D3D3"/>
+            </w:tcBorders>
+          </w:tcPr>
+          <w:p>
+            <w:pPr>
+              <w:spacing w:before="0" w:after="60"/>
+              <w:keepNext/>
+              <w:jc w:val="end"/>
+            </w:pPr>
+            <w:r>
+              <w:rPr>
+                <w:rFonts w:ascii="Calibri" w:hAnsi="Calibri"/>
+                <w:sz w:val="20"/>
+              </w:rPr>
+              <w:t xml:space="default">5968</w:t>
+            </w:r>
+          </w:p>
+        </w:tc>
+        <w:tc>
+          <w:tcPr>
+            <w:tcBorders>
+              <w:top w:val="single" w:space="0" w:color="D3D3D3"/>
+              <w:bottom w:val="single" w:space="0" w:color="D3D3D3"/>
+              <w:start w:val="single" w:space="0" w:color="D3D3D3"/>
+              <w:end w:val="single" w:space="0" w:color="D3D3D3"/>
+            </w:tcBorders>
+            <w:shd w:val="clear" w:color="auto" w:fill="DEA597"/>
           </w:tcPr>
           <w:p>
             <w:pPr>
@@ -15772,55 +15772,328 @@
                 <w:sz w:val="20"/>
                 <w:color w:val="000000"/>
               </w:rPr>
-              <w:t xml:space="default">4.36</w:t>
-            </w:r>
-          </w:p>
-        </w:tc>
-        <w:tc>
-          <w:tcPr>
-            <w:tcBorders>
-              <w:top w:val="single" w:space="0" w:color="D3D3D3"/>
-              <w:bottom w:val="single" w:space="0" w:color="D3D3D3"/>
-              <w:start w:val="single" w:space="0" w:color="D3D3D3"/>
-              <w:end w:val="single" w:space="0" w:color="D3D3D3"/>
-            </w:tcBorders>
-          </w:tcPr>
-          <w:p>
-            <w:pPr>
-              <w:spacing w:before="0" w:after="60"/>
-              <w:keepNext/>
-              <w:jc w:val="end"/>
-            </w:pPr>
-            <w:r>
-              <w:rPr>
-                <w:rFonts w:ascii="Calibri" w:hAnsi="Calibri"/>
-                <w:sz w:val="20"/>
-              </w:rPr>
-              <w:t xml:space="default">2.59</w:t>
-            </w:r>
-          </w:p>
-        </w:tc>
-        <w:tc>
-          <w:tcPr>
-            <w:tcBorders>
-              <w:top w:val="single" w:space="0" w:color="D3D3D3"/>
-              <w:bottom w:val="single" w:space="0" w:color="D3D3D3"/>
-              <w:start w:val="single" w:space="0" w:color="D3D3D3"/>
-              <w:end w:val="single" w:space="0" w:color="D3D3D3"/>
-            </w:tcBorders>
-          </w:tcPr>
-          <w:p>
-            <w:pPr>
-              <w:spacing w:before="0" w:after="60"/>
-              <w:keepNext/>
-              <w:jc w:val="end"/>
-            </w:pPr>
-            <w:r>
-              <w:rPr>
-                <w:rFonts w:ascii="Calibri" w:hAnsi="Calibri"/>
-                <w:sz w:val="20"/>
-              </w:rPr>
-              <w:t xml:space="default">10.63</w:t>
+              <w:t xml:space="default">5.56</w:t>
+            </w:r>
+          </w:p>
+        </w:tc>
+        <w:tc>
+          <w:tcPr>
+            <w:tcBorders>
+              <w:top w:val="single" w:space="0" w:color="D3D3D3"/>
+              <w:bottom w:val="single" w:space="0" w:color="D3D3D3"/>
+              <w:start w:val="single" w:space="0" w:color="D3D3D3"/>
+              <w:end w:val="single" w:space="0" w:color="D3D3D3"/>
+            </w:tcBorders>
+          </w:tcPr>
+          <w:p>
+            <w:pPr>
+              <w:spacing w:before="0" w:after="60"/>
+              <w:keepNext/>
+              <w:jc w:val="end"/>
+            </w:pPr>
+            <w:r>
+              <w:rPr>
+                <w:rFonts w:ascii="Calibri" w:hAnsi="Calibri"/>
+                <w:sz w:val="20"/>
+              </w:rPr>
+              <w:t xml:space="default">3.41</w:t>
+            </w:r>
+          </w:p>
+        </w:tc>
+        <w:tc>
+          <w:tcPr>
+            <w:tcBorders>
+              <w:top w:val="single" w:space="0" w:color="D3D3D3"/>
+              <w:bottom w:val="single" w:space="0" w:color="D3D3D3"/>
+              <w:start w:val="single" w:space="0" w:color="D3D3D3"/>
+              <w:end w:val="single" w:space="0" w:color="D3D3D3"/>
+            </w:tcBorders>
+          </w:tcPr>
+          <w:p>
+            <w:pPr>
+              <w:spacing w:before="0" w:after="60"/>
+              <w:keepNext/>
+              <w:jc w:val="end"/>
+            </w:pPr>
+            <w:r>
+              <w:rPr>
+                <w:rFonts w:ascii="Calibri" w:hAnsi="Calibri"/>
+                <w:sz w:val="20"/>
+              </w:rPr>
+              <w:t xml:space="default">29.63</w:t>
+            </w:r>
+          </w:p>
+        </w:tc>
+      </w:tr>
+      <w:tr>
+        <w:trPr>
+          <w:cantSplit/>
+        </w:trPr>
+        <w:tc>
+          <w:tcPr>
+            <w:tcBorders>
+              <w:top w:val="single" w:space="0" w:color="D3D3D3"/>
+              <w:bottom w:val="single" w:space="0" w:color="D3D3D3"/>
+              <w:start w:val="single" w:space="0" w:color="D3D3D3"/>
+              <w:end w:val="single" w:space="0" w:color="D3D3D3"/>
+            </w:tcBorders>
+          </w:tcPr>
+          <w:p>
+            <w:pPr>
+              <w:spacing w:before="0" w:after="60"/>
+              <w:keepNext/>
+              <w:jc w:val="start"/>
+            </w:pPr>
+            <w:r>
+              <w:rPr>
+                <w:rFonts w:ascii="Calibri" w:hAnsi="Calibri"/>
+                <w:sz w:val="20"/>
+              </w:rPr>
+              <w:t xml:space="default"/>
+            </w:r>
+          </w:p>
+        </w:tc>
+        <w:tc>
+          <w:tcPr>
+            <w:tcBorders>
+              <w:top w:val="single" w:space="0" w:color="D3D3D3"/>
+              <w:bottom w:val="single" w:space="0" w:color="D3D3D3"/>
+              <w:start w:val="single" w:space="0" w:color="D3D3D3"/>
+              <w:end w:val="single" w:space="0" w:color="D3D3D3"/>
+            </w:tcBorders>
+          </w:tcPr>
+          <w:p>
+            <w:pPr>
+              <w:spacing w:before="0" w:after="60"/>
+              <w:keepNext/>
+              <w:jc w:val="start"/>
+            </w:pPr>
+            <w:r>
+              <w:rPr>
+                <w:rFonts w:ascii="Calibri" w:hAnsi="Calibri"/>
+                <w:sz w:val="20"/>
+              </w:rPr>
+              <w:t xml:space="default">Prior infection</w:t>
+            </w:r>
+          </w:p>
+        </w:tc>
+        <w:tc>
+          <w:tcPr>
+            <w:tcBorders>
+              <w:top w:val="single" w:space="0" w:color="D3D3D3"/>
+              <w:bottom w:val="single" w:space="0" w:color="D3D3D3"/>
+              <w:start w:val="single" w:space="0" w:color="D3D3D3"/>
+              <w:end w:val="single" w:space="0" w:color="D3D3D3"/>
+            </w:tcBorders>
+          </w:tcPr>
+          <w:p>
+            <w:pPr>
+              <w:spacing w:before="0" w:after="60"/>
+              <w:keepNext/>
+              <w:jc w:val="start"/>
+            </w:pPr>
+            <w:r>
+              <w:rPr>
+                <w:rFonts w:ascii="Calibri" w:hAnsi="Calibri"/>
+                <w:sz w:val="20"/>
+              </w:rPr>
+              <w:t xml:space="default"/>
+            </w:r>
+          </w:p>
+        </w:tc>
+        <w:tc>
+          <w:tcPr>
+            <w:tcBorders>
+              <w:top w:val="single" w:space="0" w:color="D3D3D3"/>
+              <w:bottom w:val="single" w:space="0" w:color="D3D3D3"/>
+              <w:start w:val="single" w:space="0" w:color="D3D3D3"/>
+              <w:end w:val="single" w:space="0" w:color="D3D3D3"/>
+            </w:tcBorders>
+            <w:shd w:val="clear" w:color="auto" w:fill="EEF2F8"/>
+          </w:tcPr>
+          <w:p>
+            <w:pPr>
+              <w:spacing w:before="0" w:after="60"/>
+              <w:keepNext/>
+              <w:jc w:val="end"/>
+            </w:pPr>
+            <w:r>
+              <w:rPr>
+                <w:rFonts w:ascii="Calibri" w:hAnsi="Calibri"/>
+                <w:sz w:val="20"/>
+                <w:color w:val="000000"/>
+              </w:rPr>
+              <w:t xml:space="default">13</w:t>
+            </w:r>
+          </w:p>
+        </w:tc>
+        <w:tc>
+          <w:tcPr>
+            <w:tcBorders>
+              <w:top w:val="single" w:space="0" w:color="D3D3D3"/>
+              <w:bottom w:val="single" w:space="0" w:color="D3D3D3"/>
+              <w:start w:val="single" w:space="0" w:color="D3D3D3"/>
+              <w:end w:val="single" w:space="0" w:color="D3D3D3"/>
+            </w:tcBorders>
+          </w:tcPr>
+          <w:p>
+            <w:pPr>
+              <w:spacing w:before="0" w:after="60"/>
+              <w:keepNext/>
+              <w:jc w:val="end"/>
+            </w:pPr>
+            <w:r>
+              <w:rPr>
+                <w:rFonts w:ascii="Calibri" w:hAnsi="Calibri"/>
+                <w:sz w:val="20"/>
+              </w:rPr>
+              <w:t xml:space="default">625</w:t>
+            </w:r>
+          </w:p>
+        </w:tc>
+        <w:tc>
+          <w:tcPr>
+            <w:tcBorders>
+              <w:top w:val="single" w:space="0" w:color="D3D3D3"/>
+              <w:bottom w:val="single" w:space="0" w:color="D3D3D3"/>
+              <w:start w:val="single" w:space="0" w:color="D3D3D3"/>
+              <w:end w:val="single" w:space="0" w:color="D3D3D3"/>
+            </w:tcBorders>
+          </w:tcPr>
+          <w:p>
+            <w:pPr>
+              <w:spacing w:before="0" w:after="60"/>
+              <w:keepNext/>
+              <w:jc w:val="end"/>
+            </w:pPr>
+            <w:r>
+              <w:rPr>
+                <w:rFonts w:ascii="Calibri" w:hAnsi="Calibri"/>
+                <w:sz w:val="20"/>
+              </w:rPr>
+              <w:t xml:space="default">3817</w:t>
+            </w:r>
+          </w:p>
+        </w:tc>
+        <w:tc>
+          <w:tcPr>
+            <w:tcBorders>
+              <w:top w:val="single" w:space="0" w:color="D3D3D3"/>
+              <w:bottom w:val="single" w:space="0" w:color="D3D3D3"/>
+              <w:start w:val="single" w:space="0" w:color="D3D3D3"/>
+              <w:end w:val="single" w:space="0" w:color="D3D3D3"/>
+            </w:tcBorders>
+          </w:tcPr>
+          <w:p>
+            <w:pPr>
+              <w:spacing w:before="0" w:after="60"/>
+              <w:keepNext/>
+              <w:jc w:val="end"/>
+            </w:pPr>
+            <w:r>
+              <w:rPr>
+                <w:rFonts w:ascii="Calibri" w:hAnsi="Calibri"/>
+                <w:sz w:val="20"/>
+              </w:rPr>
+              <w:t xml:space="default">2402</w:t>
+            </w:r>
+          </w:p>
+        </w:tc>
+        <w:tc>
+          <w:tcPr>
+            <w:tcBorders>
+              <w:top w:val="single" w:space="0" w:color="D3D3D3"/>
+              <w:bottom w:val="single" w:space="0" w:color="D3D3D3"/>
+              <w:start w:val="single" w:space="0" w:color="D3D3D3"/>
+              <w:end w:val="single" w:space="0" w:color="D3D3D3"/>
+            </w:tcBorders>
+          </w:tcPr>
+          <w:p>
+            <w:pPr>
+              <w:spacing w:before="0" w:after="60"/>
+              <w:keepNext/>
+              <w:jc w:val="end"/>
+            </w:pPr>
+            <w:r>
+              <w:rPr>
+                <w:rFonts w:ascii="Calibri" w:hAnsi="Calibri"/>
+                <w:sz w:val="20"/>
+              </w:rPr>
+              <w:t xml:space="default">30801</w:t>
+            </w:r>
+          </w:p>
+        </w:tc>
+        <w:tc>
+          <w:tcPr>
+            <w:tcBorders>
+              <w:top w:val="single" w:space="0" w:color="D3D3D3"/>
+              <w:bottom w:val="single" w:space="0" w:color="D3D3D3"/>
+              <w:start w:val="single" w:space="0" w:color="D3D3D3"/>
+              <w:end w:val="single" w:space="0" w:color="D3D3D3"/>
+            </w:tcBorders>
+            <w:shd w:val="clear" w:color="auto" w:fill="EBC3B9"/>
+          </w:tcPr>
+          <w:p>
+            <w:pPr>
+              <w:spacing w:before="0" w:after="60"/>
+              <w:keepNext/>
+              <w:jc w:val="end"/>
+            </w:pPr>
+            <w:r>
+              <w:rPr>
+                <w:rFonts w:ascii="Calibri" w:hAnsi="Calibri"/>
+                <w:sz w:val="20"/>
+                <w:color w:val="000000"/>
+              </w:rPr>
+              <w:t xml:space="default">4.02</w:t>
+            </w:r>
+          </w:p>
+        </w:tc>
+        <w:tc>
+          <w:tcPr>
+            <w:tcBorders>
+              <w:top w:val="single" w:space="0" w:color="D3D3D3"/>
+              <w:bottom w:val="single" w:space="0" w:color="D3D3D3"/>
+              <w:start w:val="single" w:space="0" w:color="D3D3D3"/>
+              <w:end w:val="single" w:space="0" w:color="D3D3D3"/>
+            </w:tcBorders>
+          </w:tcPr>
+          <w:p>
+            <w:pPr>
+              <w:spacing w:before="0" w:after="60"/>
+              <w:keepNext/>
+              <w:jc w:val="end"/>
+            </w:pPr>
+            <w:r>
+              <w:rPr>
+                <w:rFonts w:ascii="Calibri" w:hAnsi="Calibri"/>
+                <w:sz w:val="20"/>
+              </w:rPr>
+              <w:t xml:space="default">2.94</w:t>
+            </w:r>
+          </w:p>
+        </w:tc>
+        <w:tc>
+          <w:tcPr>
+            <w:tcBorders>
+              <w:top w:val="single" w:space="0" w:color="D3D3D3"/>
+              <w:bottom w:val="single" w:space="0" w:color="D3D3D3"/>
+              <w:start w:val="single" w:space="0" w:color="D3D3D3"/>
+              <w:end w:val="single" w:space="0" w:color="D3D3D3"/>
+            </w:tcBorders>
+          </w:tcPr>
+          <w:p>
+            <w:pPr>
+              <w:spacing w:before="0" w:after="60"/>
+              <w:keepNext/>
+              <w:jc w:val="end"/>
+            </w:pPr>
+            <w:r>
+              <w:rPr>
+                <w:rFonts w:ascii="Calibri" w:hAnsi="Calibri"/>
+                <w:sz w:val="20"/>
+              </w:rPr>
+              <w:t xml:space="default">9.63</w:t>
             </w:r>
           </w:p>
         </w:tc>

</xml_diff>